<commit_message>
Fixes in the tests
</commit_message>
<xml_diff>
--- a/Problem-4-Stars-in-the-Cube/Stars-in-the-Cube-EN.docx
+++ b/Problem-4-Stars-in-the-Cube/Stars-in-the-Cube-EN.docx
@@ -518,6 +518,8 @@
       <w:r>
         <w:t>Constraints</w:t>
       </w:r>
+      <w:bookmarkStart w:id="0" w:name="_GoBack"/>
+      <w:bookmarkEnd w:id="0"/>
     </w:p>
     <w:p>
       <w:pPr>
@@ -545,7 +547,19 @@
         <w:rPr>
           <w:b/>
         </w:rPr>
-        <w:t>[1…100]</w:t>
+        <w:t>[1…</w:t>
+      </w:r>
+      <w:r>
+        <w:rPr>
+          <w:b/>
+        </w:rPr>
+        <w:t>75</w:t>
+      </w:r>
+      <w:r>
+        <w:rPr>
+          <w:b/>
+        </w:rPr>
+        <w:t>]</w:t>
       </w:r>
       <w:r>
         <w:t>.</w:t>
@@ -1677,8 +1691,6 @@
                 <w:noProof/>
               </w:rPr>
             </w:pPr>
-            <w:bookmarkStart w:id="0" w:name="_GoBack"/>
-            <w:bookmarkEnd w:id="0"/>
             <w:r>
               <w:rPr>
                 <w:rFonts w:ascii="Consolas" w:eastAsia="Calibri" w:hAnsi="Consolas" w:cs="Times New Roman"/>
@@ -2651,7 +2663,7 @@
                                     <pic:pic xmlns:pic="http://schemas.openxmlformats.org/drawingml/2006/picture">
                                       <pic:nvPicPr>
                                         <pic:cNvPr id="94" name="Picture 4" title="Software University Foundation">
-                                          <a:hlinkClick r:id="rId4"/>
+                                          <a:hlinkClick r:id="rId7"/>
                                         </pic:cNvPr>
                                         <pic:cNvPicPr/>
                                       </pic:nvPicPr>
@@ -5940,7 +5952,7 @@
 </file>
 
 <file path=customXml/itemProps1.xml><?xml version="1.0" encoding="utf-8"?>
-<ds:datastoreItem xmlns:ds="http://schemas.openxmlformats.org/officeDocument/2006/customXml" ds:itemID="{A482FB95-C1C4-462F-9DE9-FEA8733C2BAB}">
+<ds:datastoreItem xmlns:ds="http://schemas.openxmlformats.org/officeDocument/2006/customXml" ds:itemID="{E44E4101-9FFE-4174-A09A-C589B0625047}">
   <ds:schemaRefs>
     <ds:schemaRef ds:uri="http://schemas.openxmlformats.org/officeDocument/2006/bibliography"/>
   </ds:schemaRefs>

</xml_diff>

<commit_message>
Translated problem to Bulgarian
</commit_message>
<xml_diff>
--- a/Problem-4-Stars-in-the-Cube/Stars-in-the-Cube-EN.docx
+++ b/Problem-4-Stars-in-the-Cube/Stars-in-the-Cube-EN.docx
@@ -74,13 +74,129 @@
         <w:t xml:space="preserve">Problem </w:t>
       </w:r>
       <w:r>
-        <w:t>5</w:t>
+        <w:t>4</w:t>
       </w:r>
       <w:r>
         <w:t xml:space="preserve"> – </w:t>
       </w:r>
       <w:r>
         <w:t>Stars in the Cube</w:t>
+      </w:r>
+    </w:p>
+    <w:p>
+      <w:pPr>
+        <w:jc w:val="both"/>
+      </w:pPr>
+      <w:r>
+        <w:t xml:space="preserve">We are given a </w:t>
+      </w:r>
+      <w:r>
+        <w:rPr>
+          <w:b/>
+        </w:rPr>
+        <w:t>cube of Latin letters</w:t>
+      </w:r>
+      <w:r>
+        <w:t xml:space="preserve"> of size </w:t>
+      </w:r>
+      <w:r>
+        <w:rPr>
+          <w:b/>
+        </w:rPr>
+        <w:t>n</w:t>
+      </w:r>
+      <w:r>
+        <w:t xml:space="preserve"> * </w:t>
+      </w:r>
+      <w:r>
+        <w:rPr>
+          <w:b/>
+        </w:rPr>
+        <w:t>n</w:t>
+      </w:r>
+      <w:r>
+        <w:t xml:space="preserve"> * </w:t>
+      </w:r>
+      <w:r>
+        <w:rPr>
+          <w:b/>
+        </w:rPr>
+        <w:t>n</w:t>
+      </w:r>
+      <w:r>
+        <w:t xml:space="preserve"> given as </w:t>
+      </w:r>
+      <w:r>
+        <w:rPr>
+          <w:b/>
+        </w:rPr>
+        <w:t>n</w:t>
+      </w:r>
+      <w:r>
+        <w:t xml:space="preserve"> </w:t>
+      </w:r>
+      <w:r>
+        <w:t xml:space="preserve">layers (square </w:t>
+      </w:r>
+      <w:r>
+        <w:t>matrices</w:t>
+      </w:r>
+      <w:r>
+        <w:t>)</w:t>
+      </w:r>
+      <w:r>
+        <w:t xml:space="preserve"> of size </w:t>
+      </w:r>
+      <w:r>
+        <w:rPr>
+          <w:b/>
+        </w:rPr>
+        <w:t>n</w:t>
+      </w:r>
+      <w:r>
+        <w:t xml:space="preserve"> * </w:t>
+      </w:r>
+      <w:r>
+        <w:rPr>
+          <w:b/>
+        </w:rPr>
+        <w:t>n</w:t>
+      </w:r>
+      <w:r>
+        <w:t>.</w:t>
+      </w:r>
+      <w:r>
+        <w:t xml:space="preserve"> </w:t>
+      </w:r>
+      <w:r>
+        <w:t xml:space="preserve">A </w:t>
+      </w:r>
+      <w:r>
+        <w:rPr>
+          <w:b/>
+        </w:rPr>
+        <w:t>cube</w:t>
+      </w:r>
+      <w:r>
+        <w:t xml:space="preserve">, split into </w:t>
+      </w:r>
+      <w:r>
+        <w:rPr>
+          <w:b/>
+        </w:rPr>
+        <w:t>layers</w:t>
+      </w:r>
+      <w:r>
+        <w:t xml:space="preserve">, is shown on the </w:t>
+      </w:r>
+      <w:r>
+        <w:rPr>
+          <w:b/>
+        </w:rPr>
+        <w:t>right</w:t>
+      </w:r>
+      <w:r>
+        <w:t xml:space="preserve"> (each letter is shown as different color).</w:t>
       </w:r>
     </w:p>
     <w:p>
@@ -92,13 +208,13 @@
           <w:noProof/>
         </w:rPr>
         <w:drawing>
-          <wp:anchor distT="0" distB="0" distL="114300" distR="114300" simplePos="0" relativeHeight="251659264" behindDoc="0" locked="0" layoutInCell="1" allowOverlap="1" wp14:anchorId="6D4A07B6" wp14:editId="4C16C52E">
+          <wp:anchor distT="0" distB="0" distL="114300" distR="114300" simplePos="0" relativeHeight="251659264" behindDoc="0" locked="0" layoutInCell="1" allowOverlap="1" wp14:anchorId="31581345" wp14:editId="1AE7F97D">
             <wp:simplePos x="0" y="0"/>
             <wp:positionH relativeFrom="margin">
               <wp:align>left</wp:align>
             </wp:positionH>
             <wp:positionV relativeFrom="paragraph">
-              <wp:posOffset>35399</wp:posOffset>
+              <wp:posOffset>6596</wp:posOffset>
             </wp:positionV>
             <wp:extent cx="762000" cy="777875"/>
             <wp:effectExtent l="0" t="0" r="0" b="3175"/>
@@ -132,7 +248,7 @@
                   <pic:spPr bwMode="auto">
                     <a:xfrm flipH="1">
                       <a:off x="0" y="0"/>
-                      <a:ext cx="777483" cy="793737"/>
+                      <a:ext cx="762000" cy="777875"/>
                     </a:xfrm>
                     <a:prstGeom prst="rect">
                       <a:avLst/>
@@ -152,85 +268,7 @@
         </w:drawing>
       </w:r>
       <w:r>
-        <w:t xml:space="preserve">We are given a </w:t>
-      </w:r>
-      <w:r>
-        <w:rPr>
-          <w:b/>
-        </w:rPr>
-        <w:t>cube of Latin letters</w:t>
-      </w:r>
-      <w:r>
-        <w:t xml:space="preserve"> of size </w:t>
-      </w:r>
-      <w:r>
-        <w:rPr>
-          <w:b/>
-        </w:rPr>
-        <w:t>n</w:t>
-      </w:r>
-      <w:r>
-        <w:t xml:space="preserve"> * </w:t>
-      </w:r>
-      <w:r>
-        <w:rPr>
-          <w:b/>
-        </w:rPr>
-        <w:t>n</w:t>
-      </w:r>
-      <w:r>
-        <w:t xml:space="preserve"> * </w:t>
-      </w:r>
-      <w:r>
-        <w:rPr>
-          <w:b/>
-        </w:rPr>
-        <w:t>n</w:t>
-      </w:r>
-      <w:r>
-        <w:t xml:space="preserve"> given as </w:t>
-      </w:r>
-      <w:r>
-        <w:rPr>
-          <w:b/>
-        </w:rPr>
-        <w:t>n</w:t>
-      </w:r>
-      <w:r>
-        <w:t xml:space="preserve"> </w:t>
-      </w:r>
-      <w:r>
-        <w:t xml:space="preserve">layers (square </w:t>
-      </w:r>
-      <w:r>
-        <w:t>matrices</w:t>
-      </w:r>
-      <w:r>
-        <w:t>)</w:t>
-      </w:r>
-      <w:r>
-        <w:t xml:space="preserve"> of size </w:t>
-      </w:r>
-      <w:r>
-        <w:rPr>
-          <w:b/>
-        </w:rPr>
-        <w:t>n</w:t>
-      </w:r>
-      <w:r>
-        <w:t xml:space="preserve"> * </w:t>
-      </w:r>
-      <w:r>
-        <w:rPr>
-          <w:b/>
-        </w:rPr>
-        <w:t>n</w:t>
-      </w:r>
-      <w:r>
-        <w:t>.</w:t>
-      </w:r>
-      <w:r>
-        <w:t xml:space="preserve"> Write a program to calculate how many </w:t>
+        <w:t xml:space="preserve">Write a program to calculate how many </w:t>
       </w:r>
       <w:r>
         <w:rPr>
@@ -283,51 +321,30 @@
         <w:t xml:space="preserve"> </w:t>
       </w:r>
       <w:r>
-        <w:t>The same letter can be shared between several stars, i.e. starts can overlaps inside the cube.</w:t>
+        <w:t>The same letter can b</w:t>
+      </w:r>
+      <w:r>
+        <w:t>e shared between several stars (</w:t>
+      </w:r>
+      <w:r>
+        <w:t>stars can overlaps inside the cube</w:t>
+      </w:r>
+      <w:r>
+        <w:t>)</w:t>
+      </w:r>
+      <w:r>
+        <w:t>.</w:t>
       </w:r>
     </w:p>
     <w:p>
       <w:pPr>
-        <w:jc w:val="both"/>
-      </w:pPr>
-      <w:r>
-        <w:t xml:space="preserve">A </w:t>
-      </w:r>
-      <w:r>
-        <w:rPr>
-          <w:b/>
-        </w:rPr>
-        <w:t>cube</w:t>
-      </w:r>
-      <w:r>
-        <w:t xml:space="preserve">, split into </w:t>
-      </w:r>
-      <w:r>
-        <w:rPr>
-          <w:b/>
-        </w:rPr>
-        <w:t>layers</w:t>
-      </w:r>
-      <w:r>
-        <w:t xml:space="preserve">, is shown on the </w:t>
-      </w:r>
-      <w:r>
-        <w:rPr>
-          <w:b/>
-        </w:rPr>
-        <w:t>right</w:t>
-      </w:r>
-      <w:r>
-        <w:t xml:space="preserve"> (each letter is shown as different color).</w:t>
-      </w:r>
-    </w:p>
-    <w:p>
-      <w:pPr>
         <w:pStyle w:val="Heading2"/>
       </w:pPr>
       <w:r>
         <w:t>Input</w:t>
       </w:r>
+      <w:bookmarkStart w:id="0" w:name="_GoBack"/>
+      <w:bookmarkEnd w:id="0"/>
     </w:p>
     <w:p>
       <w:pPr>
@@ -508,7 +525,16 @@
         <w:t>letter -&gt; count</w:t>
       </w:r>
       <w:r>
-        <w:t>”. Skip the letters that don’t have any tars in the cube.</w:t>
+        <w:t xml:space="preserve">”. Skip the letters that don’t have any </w:t>
+      </w:r>
+      <w:r>
+        <w:rPr>
+          <w:lang w:val="bg-BG"/>
+        </w:rPr>
+        <w:t>s</w:t>
+      </w:r>
+      <w:r>
+        <w:t>tars in the cube.</w:t>
       </w:r>
     </w:p>
     <w:p>
@@ -518,8 +544,6 @@
       <w:r>
         <w:t>Constraints</w:t>
       </w:r>
-      <w:bookmarkStart w:id="0" w:name="_GoBack"/>
-      <w:bookmarkEnd w:id="0"/>
     </w:p>
     <w:p>
       <w:pPr>
@@ -2663,7 +2687,7 @@
                                     <pic:pic xmlns:pic="http://schemas.openxmlformats.org/drawingml/2006/picture">
                                       <pic:nvPicPr>
                                         <pic:cNvPr id="94" name="Picture 4" title="Software University Foundation">
-                                          <a:hlinkClick r:id="rId7"/>
+                                          <a:hlinkClick r:id="rId4"/>
                                         </pic:cNvPr>
                                         <pic:cNvPicPr/>
                                       </pic:nvPicPr>
@@ -5952,7 +5976,7 @@
 </file>
 
 <file path=customXml/itemProps1.xml><?xml version="1.0" encoding="utf-8"?>
-<ds:datastoreItem xmlns:ds="http://schemas.openxmlformats.org/officeDocument/2006/customXml" ds:itemID="{E44E4101-9FFE-4174-A09A-C589B0625047}">
+<ds:datastoreItem xmlns:ds="http://schemas.openxmlformats.org/officeDocument/2006/customXml" ds:itemID="{D3CC01BC-7B78-4548-BD5E-88ADEB665F21}">
   <ds:schemaRefs>
     <ds:schemaRef ds:uri="http://schemas.openxmlformats.org/officeDocument/2006/bibliography"/>
   </ds:schemaRefs>

</xml_diff>